<commit_message>
better validation added to app, console logs for error checking removed.
</commit_message>
<xml_diff>
--- a/Final Year Project 2017 - RMS.docx
+++ b/Final Year Project 2017 - RMS.docx
@@ -878,7 +878,21 @@
           <w:sz w:val="24"/>
           <w:szCs w:val="24"/>
         </w:rPr>
-        <w:t>think it’s an extremely useful tool when creating an aesthetic GUI, which is one of my goals for this project. Bootstrap also is really reliable In making the GUI functional and fast allowing me to focus more time on the backend and the new technologies I haven’t used yet in this project.</w:t>
+        <w:t xml:space="preserve">think it’s an extremely useful tool when creating an aesthetic GUI, which is one of my goals for this project. Bootstrap also is really reliable </w:t>
+      </w:r>
+      <w:r>
+        <w:rPr>
+          <w:sz w:val="24"/>
+          <w:szCs w:val="24"/>
+        </w:rPr>
+        <w:t>in</w:t>
+      </w:r>
+      <w:r>
+        <w:rPr>
+          <w:sz w:val="24"/>
+          <w:szCs w:val="24"/>
+        </w:rPr>
+        <w:t xml:space="preserve"> making the GUI functional and fast allowing me to focus more time on the backend and the new technologies I haven’t used yet in this project.</w:t>
       </w:r>
     </w:p>
     <w:p>
@@ -1059,7 +1073,7 @@
         </w:rPr>
         <w:t xml:space="preserve">. I used the following tutorial to get understanding of how to properly set up a MEAN stack: </w:t>
       </w:r>
-      <w:hyperlink r:id="rId5" w:history="1">
+      <w:hyperlink r:id="rId7" w:history="1">
         <w:r>
           <w:rPr>
             <w:rStyle w:val="Hyperlink"/>
@@ -1131,7 +1145,7 @@
         </w:rPr>
         <w:t xml:space="preserve"> host the project but also install other parts as packages I installed that first. NodeJs is installed by going to </w:t>
       </w:r>
-      <w:hyperlink r:id="rId6" w:history="1">
+      <w:hyperlink r:id="rId8" w:history="1">
         <w:r>
           <w:rPr>
             <w:rStyle w:val="Hyperlink"/>
@@ -1180,7 +1194,7 @@
         </w:rPr>
         <w:t xml:space="preserve">Mongo was surprisingly easy to install locally, I watched thenewbostons tutorial on YouTube to make sure I installed the database correctly then navigated to </w:t>
       </w:r>
-      <w:hyperlink r:id="rId7" w:history="1">
+      <w:hyperlink r:id="rId9" w:history="1">
         <w:r>
           <w:rPr>
             <w:rStyle w:val="Hyperlink"/>
@@ -2092,7 +2106,7 @@
         </w:rPr>
         <w:t xml:space="preserve"> Once the basics of the Mean stack app have been applied and its is running on </w:t>
       </w:r>
-      <w:hyperlink r:id="rId8" w:history="1">
+      <w:hyperlink r:id="rId10" w:history="1">
         <w:r>
           <w:rPr>
             <w:rStyle w:val="Hyperlink"/>
@@ -2109,7 +2123,7 @@
         </w:rPr>
         <w:t xml:space="preserve"> I created a git repository here </w:t>
       </w:r>
-      <w:hyperlink r:id="rId9" w:history="1">
+      <w:hyperlink r:id="rId11" w:history="1">
         <w:r>
           <w:rPr>
             <w:rStyle w:val="Hyperlink"/>
@@ -2501,7 +2515,7 @@
                     <pic:cNvPicPr/>
                   </pic:nvPicPr>
                   <pic:blipFill>
-                    <a:blip r:embed="rId10">
+                    <a:blip r:embed="rId12">
                       <a:extLst>
                         <a:ext uri="{28A0092B-C50C-407E-A947-70E740481C1C}">
                           <a14:useLocalDpi xmlns:a14="http://schemas.microsoft.com/office/drawing/2010/main" val="0"/>
@@ -2647,7 +2661,7 @@
                     <pic:cNvPicPr/>
                   </pic:nvPicPr>
                   <pic:blipFill>
-                    <a:blip r:embed="rId11">
+                    <a:blip r:embed="rId13">
                       <a:extLst>
                         <a:ext uri="{28A0092B-C50C-407E-A947-70E740481C1C}">
                           <a14:useLocalDpi xmlns:a14="http://schemas.microsoft.com/office/drawing/2010/main" val="0"/>
@@ -2787,7 +2801,7 @@
                     <pic:cNvPicPr/>
                   </pic:nvPicPr>
                   <pic:blipFill>
-                    <a:blip r:embed="rId12">
+                    <a:blip r:embed="rId14">
                       <a:extLst>
                         <a:ext uri="{28A0092B-C50C-407E-A947-70E740481C1C}">
                           <a14:useLocalDpi xmlns:a14="http://schemas.microsoft.com/office/drawing/2010/main" val="0"/>
@@ -2989,7 +3003,7 @@
                     <pic:cNvPicPr/>
                   </pic:nvPicPr>
                   <pic:blipFill>
-                    <a:blip r:embed="rId13">
+                    <a:blip r:embed="rId15">
                       <a:extLst>
                         <a:ext uri="{28A0092B-C50C-407E-A947-70E740481C1C}">
                           <a14:useLocalDpi xmlns:a14="http://schemas.microsoft.com/office/drawing/2010/main" val="0"/>
@@ -5237,7 +5251,7 @@
                     <pic:cNvPicPr/>
                   </pic:nvPicPr>
                   <pic:blipFill>
-                    <a:blip r:embed="rId14">
+                    <a:blip r:embed="rId16">
                       <a:extLst>
                         <a:ext uri="{28A0092B-C50C-407E-A947-70E740481C1C}">
                           <a14:useLocalDpi xmlns:a14="http://schemas.microsoft.com/office/drawing/2010/main" val="0"/>
@@ -5353,7 +5367,7 @@
                     <pic:cNvPicPr/>
                   </pic:nvPicPr>
                   <pic:blipFill>
-                    <a:blip r:embed="rId15">
+                    <a:blip r:embed="rId17">
                       <a:extLst>
                         <a:ext uri="{28A0092B-C50C-407E-A947-70E740481C1C}">
                           <a14:useLocalDpi xmlns:a14="http://schemas.microsoft.com/office/drawing/2010/main" val="0"/>
@@ -5402,7 +5416,7 @@
                     <pic:cNvPicPr/>
                   </pic:nvPicPr>
                   <pic:blipFill>
-                    <a:blip r:embed="rId16">
+                    <a:blip r:embed="rId18">
                       <a:extLst>
                         <a:ext uri="{28A0092B-C50C-407E-A947-70E740481C1C}">
                           <a14:useLocalDpi xmlns:a14="http://schemas.microsoft.com/office/drawing/2010/main" val="0"/>
@@ -5743,7 +5757,7 @@
                     <pic:cNvPicPr/>
                   </pic:nvPicPr>
                   <pic:blipFill>
-                    <a:blip r:embed="rId17">
+                    <a:blip r:embed="rId19">
                       <a:extLst>
                         <a:ext uri="{28A0092B-C50C-407E-A947-70E740481C1C}">
                           <a14:useLocalDpi xmlns:a14="http://schemas.microsoft.com/office/drawing/2010/main" val="0"/>
@@ -5962,7 +5976,7 @@
                     <pic:cNvPicPr/>
                   </pic:nvPicPr>
                   <pic:blipFill>
-                    <a:blip r:embed="rId18">
+                    <a:blip r:embed="rId20">
                       <a:extLst>
                         <a:ext uri="{28A0092B-C50C-407E-A947-70E740481C1C}">
                           <a14:useLocalDpi xmlns:a14="http://schemas.microsoft.com/office/drawing/2010/main" val="0"/>
@@ -6166,7 +6180,7 @@
                     <pic:cNvPicPr/>
                   </pic:nvPicPr>
                   <pic:blipFill>
-                    <a:blip r:embed="rId19">
+                    <a:blip r:embed="rId21">
                       <a:extLst>
                         <a:ext uri="{28A0092B-C50C-407E-A947-70E740481C1C}">
                           <a14:useLocalDpi xmlns:a14="http://schemas.microsoft.com/office/drawing/2010/main" val="0"/>
@@ -6472,7 +6486,7 @@
                     <pic:cNvPicPr/>
                   </pic:nvPicPr>
                   <pic:blipFill>
-                    <a:blip r:embed="rId20">
+                    <a:blip r:embed="rId22">
                       <a:extLst>
                         <a:ext uri="{28A0092B-C50C-407E-A947-70E740481C1C}">
                           <a14:useLocalDpi xmlns:a14="http://schemas.microsoft.com/office/drawing/2010/main" val="0"/>
@@ -6626,7 +6640,7 @@
                     <pic:cNvPicPr/>
                   </pic:nvPicPr>
                   <pic:blipFill>
-                    <a:blip r:embed="rId21">
+                    <a:blip r:embed="rId23">
                       <a:extLst>
                         <a:ext uri="{28A0092B-C50C-407E-A947-70E740481C1C}">
                           <a14:useLocalDpi xmlns:a14="http://schemas.microsoft.com/office/drawing/2010/main" val="0"/>
@@ -6950,7 +6964,7 @@
                     <pic:cNvPicPr/>
                   </pic:nvPicPr>
                   <pic:blipFill>
-                    <a:blip r:embed="rId22">
+                    <a:blip r:embed="rId24">
                       <a:extLst>
                         <a:ext uri="{28A0092B-C50C-407E-A947-70E740481C1C}">
                           <a14:useLocalDpi xmlns:a14="http://schemas.microsoft.com/office/drawing/2010/main" val="0"/>
@@ -7157,7 +7171,7 @@
                     <pic:cNvPicPr/>
                   </pic:nvPicPr>
                   <pic:blipFill>
-                    <a:blip r:embed="rId23">
+                    <a:blip r:embed="rId25">
                       <a:extLst>
                         <a:ext uri="{28A0092B-C50C-407E-A947-70E740481C1C}">
                           <a14:useLocalDpi xmlns:a14="http://schemas.microsoft.com/office/drawing/2010/main" val="0"/>
@@ -7338,7 +7352,7 @@
                     <pic:cNvPicPr/>
                   </pic:nvPicPr>
                   <pic:blipFill>
-                    <a:blip r:embed="rId24">
+                    <a:blip r:embed="rId26">
                       <a:extLst>
                         <a:ext uri="{28A0092B-C50C-407E-A947-70E740481C1C}">
                           <a14:useLocalDpi xmlns:a14="http://schemas.microsoft.com/office/drawing/2010/main" val="0"/>
@@ -7729,7 +7743,7 @@
                     <pic:cNvPicPr/>
                   </pic:nvPicPr>
                   <pic:blipFill>
-                    <a:blip r:embed="rId25">
+                    <a:blip r:embed="rId27">
                       <a:extLst>
                         <a:ext uri="{28A0092B-C50C-407E-A947-70E740481C1C}">
                           <a14:useLocalDpi xmlns:a14="http://schemas.microsoft.com/office/drawing/2010/main" val="0"/>
@@ -7923,7 +7937,7 @@
                     <pic:cNvPicPr/>
                   </pic:nvPicPr>
                   <pic:blipFill>
-                    <a:blip r:embed="rId26">
+                    <a:blip r:embed="rId28">
                       <a:extLst>
                         <a:ext uri="{28A0092B-C50C-407E-A947-70E740481C1C}">
                           <a14:useLocalDpi xmlns:a14="http://schemas.microsoft.com/office/drawing/2010/main" val="0"/>
@@ -8148,7 +8162,7 @@
                     <pic:cNvPicPr/>
                   </pic:nvPicPr>
                   <pic:blipFill>
-                    <a:blip r:embed="rId27">
+                    <a:blip r:embed="rId29">
                       <a:extLst>
                         <a:ext uri="{28A0092B-C50C-407E-A947-70E740481C1C}">
                           <a14:useLocalDpi xmlns:a14="http://schemas.microsoft.com/office/drawing/2010/main" val="0"/>
@@ -8262,7 +8276,7 @@
                     <pic:cNvPicPr/>
                   </pic:nvPicPr>
                   <pic:blipFill>
-                    <a:blip r:embed="rId28">
+                    <a:blip r:embed="rId30">
                       <a:extLst>
                         <a:ext uri="{28A0092B-C50C-407E-A947-70E740481C1C}">
                           <a14:useLocalDpi xmlns:a14="http://schemas.microsoft.com/office/drawing/2010/main" val="0"/>
@@ -8560,7 +8574,7 @@
                     <pic:cNvPicPr/>
                   </pic:nvPicPr>
                   <pic:blipFill>
-                    <a:blip r:embed="rId29">
+                    <a:blip r:embed="rId31">
                       <a:extLst>
                         <a:ext uri="{28A0092B-C50C-407E-A947-70E740481C1C}">
                           <a14:useLocalDpi xmlns:a14="http://schemas.microsoft.com/office/drawing/2010/main" val="0"/>
@@ -8688,7 +8702,7 @@
                     <pic:cNvPicPr/>
                   </pic:nvPicPr>
                   <pic:blipFill>
-                    <a:blip r:embed="rId30">
+                    <a:blip r:embed="rId32">
                       <a:extLst>
                         <a:ext uri="{28A0092B-C50C-407E-A947-70E740481C1C}">
                           <a14:useLocalDpi xmlns:a14="http://schemas.microsoft.com/office/drawing/2010/main" val="0"/>
@@ -8905,7 +8919,7 @@
                     <pic:cNvPicPr/>
                   </pic:nvPicPr>
                   <pic:blipFill>
-                    <a:blip r:embed="rId31">
+                    <a:blip r:embed="rId33">
                       <a:extLst>
                         <a:ext uri="{28A0092B-C50C-407E-A947-70E740481C1C}">
                           <a14:useLocalDpi xmlns:a14="http://schemas.microsoft.com/office/drawing/2010/main" val="0"/>
@@ -9299,7 +9313,7 @@
                     <pic:cNvPicPr/>
                   </pic:nvPicPr>
                   <pic:blipFill>
-                    <a:blip r:embed="rId32">
+                    <a:blip r:embed="rId34">
                       <a:extLst>
                         <a:ext uri="{28A0092B-C50C-407E-A947-70E740481C1C}">
                           <a14:useLocalDpi xmlns:a14="http://schemas.microsoft.com/office/drawing/2010/main" val="0"/>
@@ -9495,7 +9509,7 @@
                     <pic:cNvPicPr/>
                   </pic:nvPicPr>
                   <pic:blipFill>
-                    <a:blip r:embed="rId33">
+                    <a:blip r:embed="rId35">
                       <a:extLst>
                         <a:ext uri="{28A0092B-C50C-407E-A947-70E740481C1C}">
                           <a14:useLocalDpi xmlns:a14="http://schemas.microsoft.com/office/drawing/2010/main" val="0"/>
@@ -9657,7 +9671,7 @@
                     <pic:cNvPicPr/>
                   </pic:nvPicPr>
                   <pic:blipFill>
-                    <a:blip r:embed="rId34">
+                    <a:blip r:embed="rId36">
                       <a:extLst>
                         <a:ext uri="{28A0092B-C50C-407E-A947-70E740481C1C}">
                           <a14:useLocalDpi xmlns:a14="http://schemas.microsoft.com/office/drawing/2010/main" val="0"/>
@@ -9864,7 +9878,7 @@
                     <pic:cNvPicPr/>
                   </pic:nvPicPr>
                   <pic:blipFill>
-                    <a:blip r:embed="rId35">
+                    <a:blip r:embed="rId37">
                       <a:extLst>
                         <a:ext uri="{28A0092B-C50C-407E-A947-70E740481C1C}">
                           <a14:useLocalDpi xmlns:a14="http://schemas.microsoft.com/office/drawing/2010/main" val="0"/>
@@ -9946,7 +9960,7 @@
                     <pic:cNvPicPr/>
                   </pic:nvPicPr>
                   <pic:blipFill>
-                    <a:blip r:embed="rId36">
+                    <a:blip r:embed="rId38">
                       <a:extLst>
                         <a:ext uri="{28A0092B-C50C-407E-A947-70E740481C1C}">
                           <a14:useLocalDpi xmlns:a14="http://schemas.microsoft.com/office/drawing/2010/main" val="0"/>
@@ -10146,7 +10160,84 @@
           <w:sz w:val="24"/>
           <w:szCs w:val="24"/>
         </w:rPr>
-        <w:t>this file controls all contact with expressjs to contact the products collection in mongo.</w:t>
+        <w:t xml:space="preserve">this file controls all </w:t>
+      </w:r>
+      <w:r>
+        <w:rPr>
+          <w:sz w:val="24"/>
+          <w:szCs w:val="24"/>
+        </w:rPr>
+        <w:t>the methods used toccontact expressjs in order</w:t>
+      </w:r>
+      <w:r>
+        <w:rPr>
+          <w:sz w:val="24"/>
+          <w:szCs w:val="24"/>
+        </w:rPr>
+        <w:t xml:space="preserve"> </w:t>
+      </w:r>
+      <w:r>
+        <w:rPr>
+          <w:sz w:val="24"/>
+          <w:szCs w:val="24"/>
+        </w:rPr>
+        <w:t>to interact with the</w:t>
+      </w:r>
+      <w:r>
+        <w:rPr>
+          <w:sz w:val="24"/>
+          <w:szCs w:val="24"/>
+        </w:rPr>
+        <w:t xml:space="preserve"> products collection in mongo.</w:t>
+      </w:r>
+      <w:r>
+        <w:rPr>
+          <w:sz w:val="24"/>
+          <w:szCs w:val="24"/>
+        </w:rPr>
+        <w:t xml:space="preserve"> </w:t>
+      </w:r>
+      <w:r>
+        <w:rPr>
+          <w:sz w:val="24"/>
+          <w:szCs w:val="24"/>
+        </w:rPr>
+        <w:t>The requests triggered from this service</w:t>
+      </w:r>
+      <w:r>
+        <w:rPr>
+          <w:sz w:val="24"/>
+          <w:szCs w:val="24"/>
+        </w:rPr>
+        <w:t xml:space="preserve"> include GET,</w:t>
+      </w:r>
+      <w:r>
+        <w:rPr>
+          <w:sz w:val="24"/>
+          <w:szCs w:val="24"/>
+        </w:rPr>
+        <w:t xml:space="preserve"> </w:t>
+      </w:r>
+      <w:r>
+        <w:rPr>
+          <w:sz w:val="24"/>
+          <w:szCs w:val="24"/>
+        </w:rPr>
+        <w:t>POST,</w:t>
+      </w:r>
+      <w:r>
+        <w:rPr>
+          <w:sz w:val="24"/>
+          <w:szCs w:val="24"/>
+        </w:rPr>
+        <w:t xml:space="preserve"> </w:t>
+      </w:r>
+      <w:r>
+        <w:rPr>
+          <w:sz w:val="24"/>
+          <w:szCs w:val="24"/>
+        </w:rPr>
+        <w:t>DELETE and PATCH.</w:t>
       </w:r>
     </w:p>
     <w:p>
@@ -10186,7 +10277,42 @@
           <w:sz w:val="24"/>
           <w:szCs w:val="24"/>
         </w:rPr>
-        <w:t>this file controls all contact with expressjs to contact the stores collection in mongo.</w:t>
+        <w:t xml:space="preserve">this file controls all </w:t>
+      </w:r>
+      <w:r>
+        <w:rPr>
+          <w:sz w:val="24"/>
+          <w:szCs w:val="24"/>
+        </w:rPr>
+        <w:t>method that contact</w:t>
+      </w:r>
+      <w:r>
+        <w:rPr>
+          <w:sz w:val="24"/>
+          <w:szCs w:val="24"/>
+        </w:rPr>
+        <w:t xml:space="preserve"> expressjs to </w:t>
+      </w:r>
+      <w:r>
+        <w:rPr>
+          <w:sz w:val="24"/>
+          <w:szCs w:val="24"/>
+        </w:rPr>
+        <w:t>interact</w:t>
+      </w:r>
+      <w:r>
+        <w:rPr>
+          <w:sz w:val="24"/>
+          <w:szCs w:val="24"/>
+        </w:rPr>
+        <w:t xml:space="preserve"> the stores collection in mongo.</w:t>
+      </w:r>
+      <w:r>
+        <w:rPr>
+          <w:sz w:val="24"/>
+          <w:szCs w:val="24"/>
+        </w:rPr>
+        <w:t xml:space="preserve"> The requests triggered from this service include GET and POST.</w:t>
       </w:r>
     </w:p>
     <w:p>
@@ -10226,7 +10352,14 @@
           <w:sz w:val="24"/>
           <w:szCs w:val="24"/>
         </w:rPr>
-        <w:t>contractor for creating and passing around store objects between files.</w:t>
+        <w:t>constructor</w:t>
+      </w:r>
+      <w:r>
+        <w:rPr>
+          <w:sz w:val="24"/>
+          <w:szCs w:val="24"/>
+        </w:rPr>
+        <w:t xml:space="preserve"> for creating and passing around store objects between files.</w:t>
       </w:r>
     </w:p>
     <w:p>
@@ -10266,7 +10399,14 @@
           <w:sz w:val="24"/>
           <w:szCs w:val="24"/>
         </w:rPr>
-        <w:t>contractor for creating and passing around product objects between files.</w:t>
+        <w:t>constructo</w:t>
+      </w:r>
+      <w:r>
+        <w:rPr>
+          <w:sz w:val="24"/>
+          <w:szCs w:val="24"/>
+        </w:rPr>
+        <w:t>r for creating and passing around product objects between files.</w:t>
       </w:r>
     </w:p>
     <w:p>
@@ -10299,6 +10439,13 @@
         </w:rPr>
         <w:t>t will go into the collections.</w:t>
       </w:r>
+      <w:r>
+        <w:rPr>
+          <w:sz w:val="24"/>
+          <w:szCs w:val="24"/>
+        </w:rPr>
+        <w:t xml:space="preserve"> This  is how we make sure the product quantity or price doesn’t go under 0.</w:t>
+      </w:r>
     </w:p>
     <w:p>
       <w:pPr>
@@ -10321,7 +10468,21 @@
           <w:sz w:val="24"/>
           <w:szCs w:val="24"/>
         </w:rPr>
-        <w:t>blueprint for the store field that will go into the collections.</w:t>
+        <w:t>blueprint for the store field that will go into the collections</w:t>
+      </w:r>
+      <w:r>
+        <w:rPr>
+          <w:sz w:val="24"/>
+          <w:szCs w:val="24"/>
+        </w:rPr>
+        <w:t>, this is what we use to store the latitude and longitude for google maps in mongo</w:t>
+      </w:r>
+      <w:r>
+        <w:rPr>
+          <w:sz w:val="24"/>
+          <w:szCs w:val="24"/>
+        </w:rPr>
+        <w:t>.</w:t>
       </w:r>
     </w:p>
     <w:p>
@@ -10384,7 +10545,6 @@
           <w:szCs w:val="24"/>
           <w:lang w:eastAsia="en-GB"/>
         </w:rPr>
-        <w:lastRenderedPageBreak/>
         <w:drawing>
           <wp:anchor distT="0" distB="0" distL="114300" distR="114300" simplePos="0" relativeHeight="251731968" behindDoc="1" locked="0" layoutInCell="1" allowOverlap="1">
             <wp:simplePos x="0" y="0"/>
@@ -10409,7 +10569,7 @@
                     <pic:cNvPicPr/>
                   </pic:nvPicPr>
                   <pic:blipFill>
-                    <a:blip r:embed="rId37">
+                    <a:blip r:embed="rId39">
                       <a:extLst>
                         <a:ext uri="{28A0092B-C50C-407E-A947-70E740481C1C}">
                           <a14:useLocalDpi xmlns:a14="http://schemas.microsoft.com/office/drawing/2010/main" val="0"/>
@@ -10580,7 +10740,7 @@
                     <pic:cNvPicPr/>
                   </pic:nvPicPr>
                   <pic:blipFill>
-                    <a:blip r:embed="rId38">
+                    <a:blip r:embed="rId40">
                       <a:extLst>
                         <a:ext uri="{28A0092B-C50C-407E-A947-70E740481C1C}">
                           <a14:useLocalDpi xmlns:a14="http://schemas.microsoft.com/office/drawing/2010/main" val="0"/>
@@ -10772,7 +10932,6 @@
           <w:szCs w:val="24"/>
           <w:lang w:eastAsia="en-GB"/>
         </w:rPr>
-        <w:lastRenderedPageBreak/>
         <w:drawing>
           <wp:anchor distT="0" distB="0" distL="114300" distR="114300" simplePos="0" relativeHeight="251734016" behindDoc="1" locked="0" layoutInCell="1" allowOverlap="1">
             <wp:simplePos x="0" y="0"/>
@@ -10797,7 +10956,7 @@
                     <pic:cNvPicPr/>
                   </pic:nvPicPr>
                   <pic:blipFill>
-                    <a:blip r:embed="rId39">
+                    <a:blip r:embed="rId41">
                       <a:extLst>
                         <a:ext uri="{28A0092B-C50C-407E-A947-70E740481C1C}">
                           <a14:useLocalDpi xmlns:a14="http://schemas.microsoft.com/office/drawing/2010/main" val="0"/>
@@ -10869,7 +11028,7 @@
                     <pic:cNvPicPr/>
                   </pic:nvPicPr>
                   <pic:blipFill>
-                    <a:blip r:embed="rId40">
+                    <a:blip r:embed="rId42">
                       <a:extLst>
                         <a:ext uri="{28A0092B-C50C-407E-A947-70E740481C1C}">
                           <a14:useLocalDpi xmlns:a14="http://schemas.microsoft.com/office/drawing/2010/main" val="0"/>
@@ -10959,7 +11118,7 @@
                     <pic:cNvPicPr/>
                   </pic:nvPicPr>
                   <pic:blipFill>
-                    <a:blip r:embed="rId41">
+                    <a:blip r:embed="rId43">
                       <a:extLst>
                         <a:ext uri="{28A0092B-C50C-407E-A947-70E740481C1C}">
                           <a14:useLocalDpi xmlns:a14="http://schemas.microsoft.com/office/drawing/2010/main" val="0"/>
@@ -11121,7 +11280,7 @@
                     <pic:cNvPicPr/>
                   </pic:nvPicPr>
                   <pic:blipFill>
-                    <a:blip r:embed="rId42">
+                    <a:blip r:embed="rId44">
                       <a:extLst>
                         <a:ext uri="{28A0092B-C50C-407E-A947-70E740481C1C}">
                           <a14:useLocalDpi xmlns:a14="http://schemas.microsoft.com/office/drawing/2010/main" val="0"/>
@@ -11285,7 +11444,6 @@
           <w:szCs w:val="24"/>
           <w:lang w:eastAsia="en-GB"/>
         </w:rPr>
-        <w:lastRenderedPageBreak/>
         <w:drawing>
           <wp:anchor distT="0" distB="0" distL="114300" distR="114300" simplePos="0" relativeHeight="251746304" behindDoc="1" locked="0" layoutInCell="1" allowOverlap="1">
             <wp:simplePos x="0" y="0"/>
@@ -11310,7 +11468,7 @@
                     <pic:cNvPicPr/>
                   </pic:nvPicPr>
                   <pic:blipFill>
-                    <a:blip r:embed="rId43">
+                    <a:blip r:embed="rId45">
                       <a:extLst>
                         <a:ext uri="{28A0092B-C50C-407E-A947-70E740481C1C}">
                           <a14:useLocalDpi xmlns:a14="http://schemas.microsoft.com/office/drawing/2010/main" val="0"/>
@@ -11469,7 +11627,7 @@
                     <pic:cNvPicPr/>
                   </pic:nvPicPr>
                   <pic:blipFill>
-                    <a:blip r:embed="rId44">
+                    <a:blip r:embed="rId46">
                       <a:extLst>
                         <a:ext uri="{28A0092B-C50C-407E-A947-70E740481C1C}">
                           <a14:useLocalDpi xmlns:a14="http://schemas.microsoft.com/office/drawing/2010/main" val="0"/>
@@ -11524,7 +11682,7 @@
                     <pic:cNvPicPr/>
                   </pic:nvPicPr>
                   <pic:blipFill>
-                    <a:blip r:embed="rId45">
+                    <a:blip r:embed="rId47">
                       <a:extLst>
                         <a:ext uri="{28A0092B-C50C-407E-A947-70E740481C1C}">
                           <a14:useLocalDpi xmlns:a14="http://schemas.microsoft.com/office/drawing/2010/main" val="0"/>
@@ -11674,7 +11832,7 @@
                     <pic:cNvPicPr/>
                   </pic:nvPicPr>
                   <pic:blipFill>
-                    <a:blip r:embed="rId46">
+                    <a:blip r:embed="rId48">
                       <a:extLst>
                         <a:ext uri="{28A0092B-C50C-407E-A947-70E740481C1C}">
                           <a14:useLocalDpi xmlns:a14="http://schemas.microsoft.com/office/drawing/2010/main" val="0"/>
@@ -11942,7 +12100,7 @@
                     <pic:cNvPicPr/>
                   </pic:nvPicPr>
                   <pic:blipFill>
-                    <a:blip r:embed="rId47">
+                    <a:blip r:embed="rId49">
                       <a:extLst>
                         <a:ext uri="{28A0092B-C50C-407E-A947-70E740481C1C}">
                           <a14:useLocalDpi xmlns:a14="http://schemas.microsoft.com/office/drawing/2010/main" val="0"/>
@@ -12131,7 +12289,7 @@
                     <pic:cNvPicPr/>
                   </pic:nvPicPr>
                   <pic:blipFill>
-                    <a:blip r:embed="rId48">
+                    <a:blip r:embed="rId50">
                       <a:extLst>
                         <a:ext uri="{28A0092B-C50C-407E-A947-70E740481C1C}">
                           <a14:useLocalDpi xmlns:a14="http://schemas.microsoft.com/office/drawing/2010/main" val="0"/>
@@ -12329,7 +12487,7 @@
                     <pic:cNvPicPr/>
                   </pic:nvPicPr>
                   <pic:blipFill>
-                    <a:blip r:embed="rId49">
+                    <a:blip r:embed="rId51">
                       <a:extLst>
                         <a:ext uri="{28A0092B-C50C-407E-A947-70E740481C1C}">
                           <a14:useLocalDpi xmlns:a14="http://schemas.microsoft.com/office/drawing/2010/main" val="0"/>
@@ -12509,7 +12667,7 @@
                     <pic:cNvPicPr/>
                   </pic:nvPicPr>
                   <pic:blipFill>
-                    <a:blip r:embed="rId50">
+                    <a:blip r:embed="rId52">
                       <a:extLst>
                         <a:ext uri="{28A0092B-C50C-407E-A947-70E740481C1C}">
                           <a14:useLocalDpi xmlns:a14="http://schemas.microsoft.com/office/drawing/2010/main" val="0"/>
@@ -12718,7 +12876,7 @@
                     <pic:cNvPicPr/>
                   </pic:nvPicPr>
                   <pic:blipFill>
-                    <a:blip r:embed="rId51">
+                    <a:blip r:embed="rId53">
                       <a:extLst>
                         <a:ext uri="{28A0092B-C50C-407E-A947-70E740481C1C}">
                           <a14:useLocalDpi xmlns:a14="http://schemas.microsoft.com/office/drawing/2010/main" val="0"/>
@@ -12931,7 +13089,7 @@
                     <pic:cNvPicPr/>
                   </pic:nvPicPr>
                   <pic:blipFill>
-                    <a:blip r:embed="rId52">
+                    <a:blip r:embed="rId54">
                       <a:extLst>
                         <a:ext uri="{28A0092B-C50C-407E-A947-70E740481C1C}">
                           <a14:useLocalDpi xmlns:a14="http://schemas.microsoft.com/office/drawing/2010/main" val="0"/>
@@ -13094,7 +13252,7 @@
                     <pic:cNvPicPr/>
                   </pic:nvPicPr>
                   <pic:blipFill>
-                    <a:blip r:embed="rId53">
+                    <a:blip r:embed="rId55">
                       <a:extLst>
                         <a:ext uri="{28A0092B-C50C-407E-A947-70E740481C1C}">
                           <a14:useLocalDpi xmlns:a14="http://schemas.microsoft.com/office/drawing/2010/main" val="0"/>
@@ -13526,7 +13684,7 @@
                     <pic:cNvPicPr/>
                   </pic:nvPicPr>
                   <pic:blipFill>
-                    <a:blip r:embed="rId54">
+                    <a:blip r:embed="rId56">
                       <a:extLst>
                         <a:ext uri="{28A0092B-C50C-407E-A947-70E740481C1C}">
                           <a14:useLocalDpi xmlns:a14="http://schemas.microsoft.com/office/drawing/2010/main" val="0"/>
@@ -13676,7 +13834,80 @@
     </w:p>
     <w:p>
       <w:pPr>
-        <w:ind w:left="360"/>
+        <w:rPr>
+          <w:sz w:val="24"/>
+          <w:szCs w:val="24"/>
+        </w:rPr>
+      </w:pPr>
+      <w:r>
+        <w:rPr>
+          <w:sz w:val="24"/>
+          <w:szCs w:val="24"/>
+        </w:rPr>
+        <w:t>The above issue was resolved after I went to meet my supervisor, I described the problem I was having and he told me to inspect the</w:t>
+      </w:r>
+      <w:r>
+        <w:rPr>
+          <w:sz w:val="24"/>
+          <w:szCs w:val="24"/>
+        </w:rPr>
+        <w:t xml:space="preserve"> </w:t>
+      </w:r>
+      <w:r>
+        <w:rPr>
+          <w:sz w:val="24"/>
+          <w:szCs w:val="24"/>
+        </w:rPr>
+        <w:t xml:space="preserve">database as it might not be returning all the data that’s </w:t>
+      </w:r>
+      <w:r>
+        <w:rPr>
+          <w:sz w:val="24"/>
+          <w:szCs w:val="24"/>
+        </w:rPr>
+        <w:t>there</w:t>
+      </w:r>
+      <w:r>
+        <w:rPr>
+          <w:sz w:val="24"/>
+          <w:szCs w:val="24"/>
+        </w:rPr>
+        <w:t>.</w:t>
+      </w:r>
+      <w:r>
+        <w:rPr>
+          <w:sz w:val="24"/>
+          <w:szCs w:val="24"/>
+        </w:rPr>
+        <w:t xml:space="preserve"> After he told be this I changed the mongodb return limit within the shell and yes, the objects where being stored. So, after researching online I read articled on how to edit the batch size inside my server file(server.js) and resolved the problem.</w:t>
+      </w:r>
+    </w:p>
+    <w:p>
+      <w:pPr>
+        <w:rPr>
+          <w:sz w:val="24"/>
+          <w:szCs w:val="24"/>
+        </w:rPr>
+      </w:pPr>
+    </w:p>
+    <w:p>
+      <w:pPr>
+        <w:rPr>
+          <w:sz w:val="24"/>
+          <w:szCs w:val="24"/>
+        </w:rPr>
+      </w:pPr>
+    </w:p>
+    <w:p>
+      <w:pPr>
+        <w:rPr>
+          <w:sz w:val="24"/>
+          <w:szCs w:val="24"/>
+        </w:rPr>
+      </w:pPr>
+    </w:p>
+    <w:p>
+      <w:pPr>
         <w:jc w:val="center"/>
         <w:rPr>
           <w:b/>
@@ -13685,20 +13916,180 @@
           <w:u w:val="single"/>
         </w:rPr>
       </w:pPr>
-    </w:p>
-    <w:p>
-      <w:pPr>
-        <w:ind w:left="360"/>
-        <w:jc w:val="center"/>
+      <w:r>
         <w:rPr>
           <w:b/>
           <w:sz w:val="32"/>
           <w:szCs w:val="32"/>
           <w:u w:val="single"/>
         </w:rPr>
-      </w:pPr>
+        <w:t>Conclusion</w:t>
+      </w:r>
+    </w:p>
+    <w:p>
+      <w:pPr>
+        <w:rPr>
+          <w:sz w:val="24"/>
+          <w:szCs w:val="24"/>
+        </w:rPr>
+      </w:pPr>
+      <w:r>
+        <w:rPr>
+          <w:sz w:val="24"/>
+          <w:szCs w:val="24"/>
+        </w:rPr>
+        <w:t xml:space="preserve">I am happy with the results of this project as I completed all the goals I set for myself in the beginning. I managed to not only pick up 4 new technologies in the process of making this project but also enjoyed using them and would use them again in future projects. There are some changes I would make building the project like giving the products </w:t>
+      </w:r>
+      <w:r>
+        <w:rPr>
+          <w:sz w:val="24"/>
+          <w:szCs w:val="24"/>
+        </w:rPr>
+        <w:t>there</w:t>
+      </w:r>
+      <w:r>
+        <w:rPr>
+          <w:sz w:val="24"/>
+          <w:szCs w:val="24"/>
+        </w:rPr>
+        <w:t xml:space="preserve"> own separate component</w:t>
+      </w:r>
+      <w:r>
+        <w:rPr>
+          <w:sz w:val="24"/>
+          <w:szCs w:val="24"/>
+        </w:rPr>
+        <w:t xml:space="preserve"> and giving the app a fully functional login system</w:t>
+      </w:r>
+      <w:r>
+        <w:rPr>
+          <w:sz w:val="24"/>
+          <w:szCs w:val="24"/>
+        </w:rPr>
+        <w:t>. There were some time-consuming setbacks when trying to pick up the MEAN stack that I wouldn’t have to have dealt with if I took a more typical approach to a web application that we are taught in GMIT</w:t>
+      </w:r>
+      <w:r>
+        <w:rPr>
+          <w:sz w:val="24"/>
+          <w:szCs w:val="24"/>
+        </w:rPr>
+        <w:t>, but I am still glad I took on this challenge</w:t>
+      </w:r>
+      <w:r>
+        <w:rPr>
+          <w:sz w:val="24"/>
+          <w:szCs w:val="24"/>
+        </w:rPr>
+        <w:t>.</w:t>
+      </w:r>
+      <w:r>
+        <w:rPr>
+          <w:sz w:val="24"/>
+          <w:szCs w:val="24"/>
+        </w:rPr>
+        <w:t xml:space="preserve"> I feel this was one of the more productive projects I’ve set out to do and the one I’ve learned the most in.</w:t>
+      </w:r>
+      <w:r>
+        <w:rPr>
+          <w:sz w:val="24"/>
+          <w:szCs w:val="24"/>
+        </w:rPr>
+        <w:t xml:space="preserve"> I will be applying to MEAN stack related jobs over the summer on Upwork.com and sites like that in hopes I can further improve my skills with this set up and possibly make a career out of it.</w:t>
+      </w:r>
+    </w:p>
+    <w:p>
+      <w:pPr>
+        <w:rPr>
+          <w:b/>
+          <w:sz w:val="28"/>
+          <w:szCs w:val="28"/>
+          <w:u w:val="single"/>
+        </w:rPr>
+      </w:pPr>
+    </w:p>
+    <w:p>
+      <w:pPr>
+        <w:rPr>
+          <w:b/>
+          <w:sz w:val="28"/>
+          <w:szCs w:val="28"/>
+          <w:u w:val="single"/>
+        </w:rPr>
+      </w:pPr>
+      <w:r>
+        <w:rPr>
+          <w:b/>
+          <w:sz w:val="28"/>
+          <w:szCs w:val="28"/>
+          <w:u w:val="single"/>
+        </w:rPr>
+        <w:lastRenderedPageBreak/>
+        <w:t>Source Code:</w:t>
+      </w:r>
+    </w:p>
+    <w:p>
+      <w:pPr>
+        <w:rPr>
+          <w:sz w:val="24"/>
+          <w:szCs w:val="24"/>
+        </w:rPr>
+      </w:pPr>
+      <w:r>
+        <w:rPr>
+          <w:sz w:val="24"/>
+          <w:szCs w:val="24"/>
+        </w:rPr>
+        <w:t>All the source code is found on GitHub along with a demonstration video of the project and a README file contains useful information for users like requirements, user guide, how to set up the project and more.</w:t>
+      </w:r>
+      <w:r>
+        <w:rPr>
+          <w:sz w:val="24"/>
+          <w:szCs w:val="24"/>
+        </w:rPr>
+        <w:t xml:space="preserve"> There are also screen shots off the application</w:t>
+      </w:r>
       <w:bookmarkStart w:id="0" w:name="_GoBack"/>
       <w:bookmarkEnd w:id="0"/>
+      <w:r>
+        <w:rPr>
+          <w:sz w:val="24"/>
+          <w:szCs w:val="24"/>
+        </w:rPr>
+        <w:t xml:space="preserve"> in the README.</w:t>
+      </w:r>
+    </w:p>
+    <w:p>
+      <w:pPr>
+        <w:rPr>
+          <w:sz w:val="24"/>
+          <w:szCs w:val="24"/>
+        </w:rPr>
+      </w:pPr>
+      <w:r>
+        <w:rPr>
+          <w:sz w:val="24"/>
+          <w:szCs w:val="24"/>
+        </w:rPr>
+        <w:t xml:space="preserve">Github:  </w:t>
+      </w:r>
+      <w:hyperlink r:id="rId57" w:history="1">
+        <w:r>
+          <w:rPr>
+            <w:rStyle w:val="Hyperlink"/>
+            <w:sz w:val="24"/>
+            <w:szCs w:val="24"/>
+          </w:rPr>
+          <w:t>https://github.com/ConorTighe1995/Final-Project--Retail-Management-System</w:t>
+        </w:r>
+      </w:hyperlink>
+    </w:p>
+    <w:p>
+      <w:pPr>
+        <w:rPr>
+          <w:sz w:val="24"/>
+          <w:szCs w:val="24"/>
+        </w:rPr>
+      </w:pPr>
     </w:p>
     <w:p>
       <w:pPr>
@@ -13711,64 +14102,194 @@
           <w:u w:val="single"/>
         </w:rPr>
       </w:pPr>
-    </w:p>
-    <w:p>
-      <w:pPr>
-        <w:ind w:left="360"/>
-        <w:jc w:val="center"/>
+      <w:r>
         <w:rPr>
           <w:b/>
           <w:sz w:val="32"/>
           <w:szCs w:val="32"/>
           <w:u w:val="single"/>
         </w:rPr>
-      </w:pPr>
-      <w:r>
-        <w:rPr>
-          <w:b/>
-          <w:sz w:val="32"/>
-          <w:szCs w:val="32"/>
-          <w:u w:val="single"/>
-        </w:rPr>
-        <w:t>Conclusion</w:t>
-      </w:r>
-    </w:p>
-    <w:p>
-      <w:pPr>
-        <w:ind w:left="360"/>
-        <w:rPr>
-          <w:sz w:val="24"/>
-          <w:szCs w:val="24"/>
-        </w:rPr>
-      </w:pPr>
-      <w:r>
-        <w:rPr>
-          <w:sz w:val="24"/>
-          <w:szCs w:val="24"/>
-        </w:rPr>
-        <w:t xml:space="preserve">I am happy with the results of this project as I completed all the goals I set for myself in the beginning. I managed to not only pick up 4 new technologies in the process of making this project but also enjoyed using them and would use them again in future projects. There are some changes I would make building the project like giving the products </w:t>
-      </w:r>
-      <w:r>
-        <w:rPr>
-          <w:sz w:val="24"/>
-          <w:szCs w:val="24"/>
-        </w:rPr>
-        <w:t>there</w:t>
-      </w:r>
-      <w:r>
-        <w:rPr>
-          <w:sz w:val="24"/>
-          <w:szCs w:val="24"/>
-        </w:rPr>
-        <w:t xml:space="preserve"> own separate component. There were some time-consuming setbacks when trying to pick up the MEAN stack that I wouldn’t have to have dealt with if I took a more typical approach to a web application that we are taught in GMIT.</w:t>
-      </w:r>
-      <w:r>
-        <w:rPr>
-          <w:sz w:val="24"/>
-          <w:szCs w:val="24"/>
-        </w:rPr>
-        <w:t xml:space="preserve"> I feel this was one of the more productive projects I’ve set out to do and the one I’ve learned the most in.</w:t>
-      </w:r>
+        <w:t>References</w:t>
+      </w:r>
+    </w:p>
+    <w:p>
+      <w:pPr>
+        <w:ind w:left="360"/>
+        <w:rPr>
+          <w:sz w:val="24"/>
+          <w:szCs w:val="24"/>
+        </w:rPr>
+      </w:pPr>
+      <w:r>
+        <w:rPr>
+          <w:sz w:val="24"/>
+          <w:szCs w:val="24"/>
+        </w:rPr>
+        <w:t>Mindspace – setting up the mean stack:</w:t>
+      </w:r>
+    </w:p>
+    <w:p>
+      <w:pPr>
+        <w:ind w:left="360"/>
+        <w:rPr>
+          <w:sz w:val="24"/>
+          <w:szCs w:val="24"/>
+        </w:rPr>
+      </w:pPr>
+      <w:hyperlink r:id="rId58" w:history="1">
+        <w:r>
+          <w:rPr>
+            <w:rStyle w:val="Hyperlink"/>
+            <w:sz w:val="24"/>
+            <w:szCs w:val="24"/>
+          </w:rPr>
+          <w:t>https://www.youtube.com/watch?v=XxNZMI5V3t4</w:t>
+        </w:r>
+      </w:hyperlink>
+    </w:p>
+    <w:p>
+      <w:pPr>
+        <w:ind w:left="360"/>
+        <w:rPr>
+          <w:sz w:val="24"/>
+          <w:szCs w:val="24"/>
+        </w:rPr>
+      </w:pPr>
+      <w:r>
+        <w:rPr>
+          <w:sz w:val="24"/>
+          <w:szCs w:val="24"/>
+        </w:rPr>
+        <w:t>My Stackoverflow account where I would ask any question related to the project:</w:t>
+      </w:r>
+    </w:p>
+    <w:p>
+      <w:pPr>
+        <w:ind w:left="360"/>
+        <w:rPr>
+          <w:sz w:val="24"/>
+          <w:szCs w:val="24"/>
+        </w:rPr>
+      </w:pPr>
+      <w:hyperlink r:id="rId59" w:history="1">
+        <w:r>
+          <w:rPr>
+            <w:rStyle w:val="Hyperlink"/>
+            <w:sz w:val="24"/>
+            <w:szCs w:val="24"/>
+          </w:rPr>
+          <w:t>http://stackoverflow.com/users/7629970/user7629970</w:t>
+        </w:r>
+      </w:hyperlink>
+    </w:p>
+    <w:p>
+      <w:pPr>
+        <w:ind w:left="360"/>
+        <w:rPr>
+          <w:sz w:val="24"/>
+          <w:szCs w:val="24"/>
+        </w:rPr>
+      </w:pPr>
+      <w:r>
+        <w:rPr>
+          <w:sz w:val="24"/>
+          <w:szCs w:val="24"/>
+        </w:rPr>
+        <w:t>Documentation on all the technologies:</w:t>
+      </w:r>
+    </w:p>
+    <w:p>
+      <w:pPr>
+        <w:ind w:left="360"/>
+        <w:rPr>
+          <w:sz w:val="24"/>
+          <w:szCs w:val="24"/>
+        </w:rPr>
+      </w:pPr>
+      <w:hyperlink r:id="rId60" w:history="1">
+        <w:r>
+          <w:rPr>
+            <w:rStyle w:val="Hyperlink"/>
+            <w:sz w:val="24"/>
+            <w:szCs w:val="24"/>
+          </w:rPr>
+          <w:t>http://mongoosejs.com/docs/guide.html</w:t>
+        </w:r>
+      </w:hyperlink>
+    </w:p>
+    <w:p>
+      <w:pPr>
+        <w:ind w:left="360"/>
+        <w:rPr>
+          <w:sz w:val="24"/>
+          <w:szCs w:val="24"/>
+        </w:rPr>
+      </w:pPr>
+      <w:hyperlink r:id="rId61" w:history="1">
+        <w:r>
+          <w:rPr>
+            <w:rStyle w:val="Hyperlink"/>
+            <w:sz w:val="24"/>
+            <w:szCs w:val="24"/>
+          </w:rPr>
+          <w:t>https://angular.io/docs/ts/latest/</w:t>
+        </w:r>
+      </w:hyperlink>
+    </w:p>
+    <w:p>
+      <w:pPr>
+        <w:ind w:left="360"/>
+        <w:rPr>
+          <w:sz w:val="24"/>
+          <w:szCs w:val="24"/>
+        </w:rPr>
+      </w:pPr>
+      <w:hyperlink r:id="rId62" w:history="1">
+        <w:r>
+          <w:rPr>
+            <w:rStyle w:val="Hyperlink"/>
+            <w:sz w:val="24"/>
+            <w:szCs w:val="24"/>
+          </w:rPr>
+          <w:t>https://expressjs.com/en/api.html</w:t>
+        </w:r>
+      </w:hyperlink>
+    </w:p>
+    <w:p>
+      <w:pPr>
+        <w:ind w:left="360"/>
+        <w:rPr>
+          <w:sz w:val="24"/>
+          <w:szCs w:val="24"/>
+        </w:rPr>
+      </w:pPr>
+      <w:hyperlink r:id="rId63" w:history="1">
+        <w:r>
+          <w:rPr>
+            <w:rStyle w:val="Hyperlink"/>
+            <w:sz w:val="24"/>
+            <w:szCs w:val="24"/>
+          </w:rPr>
+          <w:t>http://getbootstrap.com/components/</w:t>
+        </w:r>
+      </w:hyperlink>
+    </w:p>
+    <w:p>
+      <w:pPr>
+        <w:ind w:left="360"/>
+        <w:rPr>
+          <w:sz w:val="24"/>
+          <w:szCs w:val="24"/>
+        </w:rPr>
+      </w:pPr>
+    </w:p>
+    <w:p>
+      <w:pPr>
+        <w:rPr>
+          <w:sz w:val="24"/>
+          <w:szCs w:val="24"/>
+        </w:rPr>
+      </w:pPr>
     </w:p>
     <w:sectPr>
       <w:pgSz w:w="11906" w:h="16838"/>
@@ -13778,6 +14299,56 @@
     </w:sectPr>
   </w:body>
 </w:document>
+</file>
+
+<file path=word/endnotes.xml><?xml version="1.0" encoding="utf-8"?>
+<w:endnotes xmlns:wpc="http://schemas.microsoft.com/office/word/2010/wordprocessingCanvas" xmlns:cx="http://schemas.microsoft.com/office/drawing/2014/chartex" xmlns:cx1="http://schemas.microsoft.com/office/drawing/2015/9/8/chartex" xmlns:cx2="http://schemas.microsoft.com/office/drawing/2015/10/21/chartex" xmlns:cx3="http://schemas.microsoft.com/office/drawing/2016/5/9/chartex" xmlns:cx4="http://schemas.microsoft.com/office/drawing/2016/5/10/chartex" xmlns:cx5="http://schemas.microsoft.com/office/drawing/2016/5/11/chartex" xmlns:cx6="http://schemas.microsoft.com/office/drawing/2016/5/12/chartex" xmlns:cx7="http://schemas.microsoft.com/office/drawing/2016/5/13/chartex" xmlns:cx8="http://schemas.microsoft.com/office/drawing/2016/5/14/chartex" xmlns:mc="http://schemas.openxmlformats.org/markup-compatibility/2006" xmlns:o="urn:schemas-microsoft-com:office:office" xmlns:r="http://schemas.openxmlformats.org/officeDocument/2006/relationships" xmlns:m="http://schemas.openxmlformats.org/officeDocument/2006/math" xmlns:v="urn:schemas-microsoft-com:vml" xmlns:wp14="http://schemas.microsoft.com/office/word/2010/wordprocessingDrawing" xmlns:wp="http://schemas.openxmlformats.org/drawingml/2006/wordprocessingDrawing" xmlns:w10="urn:schemas-microsoft-com:office:word" xmlns:w="http://schemas.openxmlformats.org/wordprocessingml/2006/main" xmlns:w14="http://schemas.microsoft.com/office/word/2010/wordml" xmlns:w15="http://schemas.microsoft.com/office/word/2012/wordml" xmlns:w16se="http://schemas.microsoft.com/office/word/2015/wordml/symex" xmlns:wpg="http://schemas.microsoft.com/office/word/2010/wordprocessingGroup" xmlns:wpi="http://schemas.microsoft.com/office/word/2010/wordprocessingInk" xmlns:wne="http://schemas.microsoft.com/office/word/2006/wordml" xmlns:wps="http://schemas.microsoft.com/office/word/2010/wordprocessingShape" mc:Ignorable="w14 w15 w16se wp14">
+  <w:endnote w:type="separator" w:id="-1">
+    <w:p>
+      <w:pPr>
+        <w:spacing w:after="0" w:line="240" w:lineRule="auto"/>
+      </w:pPr>
+      <w:r>
+        <w:separator/>
+      </w:r>
+    </w:p>
+  </w:endnote>
+  <w:endnote w:type="continuationSeparator" w:id="0">
+    <w:p>
+      <w:pPr>
+        <w:spacing w:after="0" w:line="240" w:lineRule="auto"/>
+      </w:pPr>
+      <w:r>
+        <w:continuationSeparator/>
+      </w:r>
+    </w:p>
+  </w:endnote>
+</w:endnotes>
+</file>
+
+<file path=word/footnotes.xml><?xml version="1.0" encoding="utf-8"?>
+<w:footnotes xmlns:wpc="http://schemas.microsoft.com/office/word/2010/wordprocessingCanvas" xmlns:cx="http://schemas.microsoft.com/office/drawing/2014/chartex" xmlns:cx1="http://schemas.microsoft.com/office/drawing/2015/9/8/chartex" xmlns:cx2="http://schemas.microsoft.com/office/drawing/2015/10/21/chartex" xmlns:cx3="http://schemas.microsoft.com/office/drawing/2016/5/9/chartex" xmlns:cx4="http://schemas.microsoft.com/office/drawing/2016/5/10/chartex" xmlns:cx5="http://schemas.microsoft.com/office/drawing/2016/5/11/chartex" xmlns:cx6="http://schemas.microsoft.com/office/drawing/2016/5/12/chartex" xmlns:cx7="http://schemas.microsoft.com/office/drawing/2016/5/13/chartex" xmlns:cx8="http://schemas.microsoft.com/office/drawing/2016/5/14/chartex" xmlns:mc="http://schemas.openxmlformats.org/markup-compatibility/2006" xmlns:o="urn:schemas-microsoft-com:office:office" xmlns:r="http://schemas.openxmlformats.org/officeDocument/2006/relationships" xmlns:m="http://schemas.openxmlformats.org/officeDocument/2006/math" xmlns:v="urn:schemas-microsoft-com:vml" xmlns:wp14="http://schemas.microsoft.com/office/word/2010/wordprocessingDrawing" xmlns:wp="http://schemas.openxmlformats.org/drawingml/2006/wordprocessingDrawing" xmlns:w10="urn:schemas-microsoft-com:office:word" xmlns:w="http://schemas.openxmlformats.org/wordprocessingml/2006/main" xmlns:w14="http://schemas.microsoft.com/office/word/2010/wordml" xmlns:w15="http://schemas.microsoft.com/office/word/2012/wordml" xmlns:w16se="http://schemas.microsoft.com/office/word/2015/wordml/symex" xmlns:wpg="http://schemas.microsoft.com/office/word/2010/wordprocessingGroup" xmlns:wpi="http://schemas.microsoft.com/office/word/2010/wordprocessingInk" xmlns:wne="http://schemas.microsoft.com/office/word/2006/wordml" xmlns:wps="http://schemas.microsoft.com/office/word/2010/wordprocessingShape" mc:Ignorable="w14 w15 w16se wp14">
+  <w:footnote w:type="separator" w:id="-1">
+    <w:p>
+      <w:pPr>
+        <w:spacing w:after="0" w:line="240" w:lineRule="auto"/>
+      </w:pPr>
+      <w:r>
+        <w:separator/>
+      </w:r>
+    </w:p>
+  </w:footnote>
+  <w:footnote w:type="continuationSeparator" w:id="0">
+    <w:p>
+      <w:pPr>
+        <w:spacing w:after="0" w:line="240" w:lineRule="auto"/>
+      </w:pPr>
+      <w:r>
+        <w:continuationSeparator/>
+      </w:r>
+    </w:p>
+  </w:footnote>
+</w:footnotes>
 </file>
 
 <file path=word/numbering.xml><?xml version="1.0" encoding="utf-8"?>
@@ -14462,6 +15033,50 @@
       <w:lang w:eastAsia="en-GB"/>
     </w:rPr>
   </w:style>
+  <w:style w:type="paragraph" w:styleId="Header">
+    <w:name w:val="header"/>
+    <w:basedOn w:val="Normal"/>
+    <w:link w:val="HeaderChar"/>
+    <w:uiPriority w:val="99"/>
+    <w:unhideWhenUsed/>
+    <w:rsid w:val="001B650C"/>
+    <w:pPr>
+      <w:tabs>
+        <w:tab w:val="center" w:pos="4513"/>
+        <w:tab w:val="right" w:pos="9026"/>
+      </w:tabs>
+      <w:spacing w:after="0" w:line="240" w:lineRule="auto"/>
+    </w:pPr>
+  </w:style>
+  <w:style w:type="character" w:customStyle="1" w:styleId="HeaderChar">
+    <w:name w:val="Header Char"/>
+    <w:basedOn w:val="DefaultParagraphFont"/>
+    <w:link w:val="Header"/>
+    <w:uiPriority w:val="99"/>
+    <w:rsid w:val="001B650C"/>
+  </w:style>
+  <w:style w:type="paragraph" w:styleId="Footer">
+    <w:name w:val="footer"/>
+    <w:basedOn w:val="Normal"/>
+    <w:link w:val="FooterChar"/>
+    <w:uiPriority w:val="99"/>
+    <w:unhideWhenUsed/>
+    <w:rsid w:val="001B650C"/>
+    <w:pPr>
+      <w:tabs>
+        <w:tab w:val="center" w:pos="4513"/>
+        <w:tab w:val="right" w:pos="9026"/>
+      </w:tabs>
+      <w:spacing w:after="0" w:line="240" w:lineRule="auto"/>
+    </w:pPr>
+  </w:style>
+  <w:style w:type="character" w:customStyle="1" w:styleId="FooterChar">
+    <w:name w:val="Footer Char"/>
+    <w:basedOn w:val="DefaultParagraphFont"/>
+    <w:link w:val="Footer"/>
+    <w:uiPriority w:val="99"/>
+    <w:rsid w:val="001B650C"/>
+  </w:style>
 </w:styles>
 </file>
 

</xml_diff>